<commit_message>
nop bai tap tao ban co ban & nang cao
</commit_message>
<xml_diff>
--- a/bai_3_mo_ta_thuat_toan_bang_pseudo_code_va_flowchart/bai_tap/bai_tap_5_thuat_toan_co_cau_truc_dieu_kien.docx
+++ b/bai_3_mo_ta_thuat_toan_bang_pseudo_code_va_flowchart/bai_tap/bai_tap_5_thuat_toan_co_cau_truc_dieu_kien.docx
@@ -519,7 +519,7 @@
           <w:szCs w:val="28"/>
         </w:rPr>
         <w:tab/>
-        <w:t>A =&gt; 60 and A &lt; 75</w:t>
+        <w:t>A =&gt; 60</w:t>
       </w:r>
     </w:p>
     <w:p>
@@ -629,7 +629,7 @@
           <w:szCs w:val="28"/>
         </w:rPr>
         <w:tab/>
-        <w:t>A =&gt; 45 and A &lt; 60</w:t>
+        <w:t>A =&gt; 45</w:t>
       </w:r>
     </w:p>
     <w:p>
@@ -722,7 +722,7 @@
           <w:szCs w:val="28"/>
         </w:rPr>
         <w:tab/>
-        <w:t>A =&gt; 36 and A &lt;45</w:t>
+        <w:t>A =&gt; 36</w:t>
       </w:r>
     </w:p>
     <w:p>
@@ -1435,7 +1435,7 @@
                               <w:jc w:val="center"/>
                             </w:pPr>
                             <w:r>
-                              <w:t>A =&gt; 60 and A &lt; 75</w:t>
+                              <w:t>A =&gt; 60</w:t>
                             </w:r>
                           </w:p>
                         </w:txbxContent>
@@ -1460,7 +1460,11 @@
           </mc:Choice>
           <mc:Fallback>
             <w:pict>
-              <v:shape w14:anchorId="55412E29" id="Diamond 1" o:spid="_x0000_s1029" type="#_x0000_t4" style="position:absolute;margin-left:1.5pt;margin-top:254.7pt;width:141pt;height:74.85pt;z-index:251676672;visibility:visible;mso-wrap-style:square;mso-width-percent:0;mso-height-percent:0;mso-wrap-distance-left:9pt;mso-wrap-distance-top:0;mso-wrap-distance-right:9pt;mso-wrap-distance-bottom:0;mso-position-horizontal:absolute;mso-position-horizontal-relative:margin;mso-position-vertical:absolute;mso-position-vertical-relative:text;mso-width-percent:0;mso-height-percent:0;mso-width-relative:margin;mso-height-relative:margin;v-text-anchor:middle" o:gfxdata="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" fillcolor="white [3201]" strokecolor="#00b050" strokeweight="1pt">
+              <v:shapetype w14:anchorId="55412E29" id="_x0000_t4" coordsize="21600,21600" o:spt="4" path="m10800,l,10800,10800,21600,21600,10800xe">
+                <v:stroke joinstyle="miter"/>
+                <v:path gradientshapeok="t" o:connecttype="rect" textboxrect="5400,5400,16200,16200"/>
+              </v:shapetype>
+              <v:shape id="Diamond 1" o:spid="_x0000_s1029" type="#_x0000_t4" style="position:absolute;margin-left:1.5pt;margin-top:254.7pt;width:141pt;height:74.85pt;z-index:251676672;visibility:visible;mso-wrap-style:square;mso-width-percent:0;mso-height-percent:0;mso-wrap-distance-left:9pt;mso-wrap-distance-top:0;mso-wrap-distance-right:9pt;mso-wrap-distance-bottom:0;mso-position-horizontal:absolute;mso-position-horizontal-relative:margin;mso-position-vertical:absolute;mso-position-vertical-relative:text;mso-width-percent:0;mso-height-percent:0;mso-width-relative:margin;mso-height-relative:margin;v-text-anchor:middle" o:gfxdata="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" fillcolor="white [3201]" strokecolor="#00b050" strokeweight="1pt">
                 <v:textbox>
                   <w:txbxContent>
                     <w:p>
@@ -1469,10 +1473,7 @@
                         <w:jc w:val="center"/>
                       </w:pPr>
                       <w:r>
-                        <w:t xml:space="preserve">A =&gt; </w:t>
-                      </w:r>
-                      <w:r>
-                        <w:t>60 and A &lt; 75</w:t>
+                        <w:t>A =&gt; 60</w:t>
                       </w:r>
                     </w:p>
                   </w:txbxContent>
@@ -1547,7 +1548,7 @@
                               <w:jc w:val="center"/>
                             </w:pPr>
                             <w:r>
-                              <w:t>A =&gt; 45 and A &lt; 60</w:t>
+                              <w:t>A =&gt; 45</w:t>
                             </w:r>
                           </w:p>
                           <w:p>
@@ -1587,16 +1588,7 @@
                         <w:jc w:val="center"/>
                       </w:pPr>
                       <w:r>
-                        <w:t xml:space="preserve">A =&gt; </w:t>
-                      </w:r>
-                      <w:r>
-                        <w:t>45</w:t>
-                      </w:r>
-                      <w:r>
-                        <w:t xml:space="preserve"> and A &lt; </w:t>
-                      </w:r>
-                      <w:r>
-                        <w:t>60</w:t>
+                        <w:t>A =&gt; 45</w:t>
                       </w:r>
                     </w:p>
                     <w:p>
@@ -1677,7 +1669,7 @@
                               <w:jc w:val="center"/>
                             </w:pPr>
                             <w:r>
-                              <w:t>A =&gt; 36 and A &lt; 45</w:t>
+                              <w:t>A =&gt; 36</w:t>
                             </w:r>
                           </w:p>
                         </w:txbxContent>
@@ -1711,16 +1703,7 @@
                         <w:jc w:val="center"/>
                       </w:pPr>
                       <w:r>
-                        <w:t xml:space="preserve">A =&gt; </w:t>
-                      </w:r>
-                      <w:r>
-                        <w:t>36</w:t>
-                      </w:r>
-                      <w:r>
-                        <w:t xml:space="preserve"> and A &lt; </w:t>
-                      </w:r>
-                      <w:r>
-                        <w:t>45</w:t>
+                        <w:t>A =&gt; 36</w:t>
                       </w:r>
                     </w:p>
                   </w:txbxContent>

</xml_diff>

<commit_message>
update bai tap cau dieu kien
</commit_message>
<xml_diff>
--- a/bai_3_mo_ta_thuat_toan_bang_pseudo_code_va_flowchart/bai_tap/bai_tap_5_thuat_toan_co_cau_truc_dieu_kien.docx
+++ b/bai_3_mo_ta_thuat_toan_bang_pseudo_code_va_flowchart/bai_tap/bai_tap_5_thuat_toan_co_cau_truc_dieu_kien.docx
@@ -358,7 +358,25 @@
           <w:sz w:val="28"/>
           <w:szCs w:val="28"/>
         </w:rPr>
-        <w:t>WHILE (A &lt; 100)</w:t>
+        <w:t>WHILE (A &lt;</w:t>
+      </w:r>
+      <w:r>
+        <w:rPr>
+          <w:rFonts w:ascii="Open Sans" w:eastAsia="Times New Roman" w:hAnsi="Open Sans" w:cs="Open Sans"/>
+          <w:color w:val="37474F"/>
+          <w:sz w:val="28"/>
+          <w:szCs w:val="28"/>
+        </w:rPr>
+        <w:t>=</w:t>
+      </w:r>
+      <w:r>
+        <w:rPr>
+          <w:rFonts w:ascii="Open Sans" w:eastAsia="Times New Roman" w:hAnsi="Open Sans" w:cs="Open Sans"/>
+          <w:color w:val="37474F"/>
+          <w:sz w:val="28"/>
+          <w:szCs w:val="28"/>
+        </w:rPr>
+        <w:t xml:space="preserve"> 100)</w:t>
       </w:r>
     </w:p>
     <w:p>
@@ -1068,15 +1086,549 @@
         <mc:AlternateContent>
           <mc:Choice Requires="wps">
             <w:drawing>
-              <wp:anchor distT="0" distB="0" distL="114300" distR="114300" simplePos="0" relativeHeight="251660288" behindDoc="0" locked="0" layoutInCell="1" allowOverlap="1" wp14:anchorId="28232FDA" wp14:editId="318FBF99">
+              <wp:anchor distT="0" distB="0" distL="114300" distR="114300" simplePos="0" relativeHeight="251663360" behindDoc="0" locked="0" layoutInCell="1" allowOverlap="1" wp14:anchorId="382CBB1C" wp14:editId="023EB8F0">
                 <wp:simplePos x="0" y="0"/>
                 <wp:positionH relativeFrom="margin">
-                  <wp:posOffset>369570</wp:posOffset>
+                  <wp:posOffset>34290</wp:posOffset>
                 </wp:positionH>
                 <wp:positionV relativeFrom="paragraph">
-                  <wp:posOffset>853440</wp:posOffset>
+                  <wp:posOffset>1893570</wp:posOffset>
                 </wp:positionV>
-                <wp:extent cx="1257858" cy="571500"/>
+                <wp:extent cx="1790700" cy="950595"/>
+                <wp:effectExtent l="19050" t="19050" r="19050" b="40005"/>
+                <wp:wrapNone/>
+                <wp:docPr id="29" name="Diamond 29"/>
+                <wp:cNvGraphicFramePr/>
+                <a:graphic xmlns:a="http://schemas.openxmlformats.org/drawingml/2006/main">
+                  <a:graphicData uri="http://schemas.microsoft.com/office/word/2010/wordprocessingShape">
+                    <wps:wsp>
+                      <wps:cNvSpPr/>
+                      <wps:spPr>
+                        <a:xfrm>
+                          <a:off x="0" y="0"/>
+                          <a:ext cx="1790700" cy="950595"/>
+                        </a:xfrm>
+                        <a:prstGeom prst="diamond">
+                          <a:avLst/>
+                        </a:prstGeom>
+                        <a:ln>
+                          <a:solidFill>
+                            <a:srgbClr val="00B050"/>
+                          </a:solidFill>
+                        </a:ln>
+                      </wps:spPr>
+                      <wps:style>
+                        <a:lnRef idx="2">
+                          <a:schemeClr val="accent6"/>
+                        </a:lnRef>
+                        <a:fillRef idx="1">
+                          <a:schemeClr val="lt1"/>
+                        </a:fillRef>
+                        <a:effectRef idx="0">
+                          <a:schemeClr val="accent6"/>
+                        </a:effectRef>
+                        <a:fontRef idx="minor">
+                          <a:schemeClr val="dk1"/>
+                        </a:fontRef>
+                      </wps:style>
+                      <wps:txbx>
+                        <w:txbxContent>
+                          <w:p>
+                            <w:pPr>
+                              <w:spacing w:after="0"/>
+                              <w:jc w:val="center"/>
+                            </w:pPr>
+                            <w:r>
+                              <w:t>A =&gt; 75</w:t>
+                            </w:r>
+                          </w:p>
+                        </w:txbxContent>
+                      </wps:txbx>
+                      <wps:bodyPr rot="0" spcFirstLastPara="0" vertOverflow="overflow" horzOverflow="overflow" vert="horz" wrap="square" lIns="91440" tIns="45720" rIns="91440" bIns="45720" numCol="1" spcCol="0" rtlCol="0" fromWordArt="0" anchor="ctr" anchorCtr="0" forceAA="0" compatLnSpc="1">
+                        <a:prstTxWarp prst="textNoShape">
+                          <a:avLst/>
+                        </a:prstTxWarp>
+                        <a:noAutofit/>
+                      </wps:bodyPr>
+                    </wps:wsp>
+                  </a:graphicData>
+                </a:graphic>
+                <wp14:sizeRelH relativeFrom="margin">
+                  <wp14:pctWidth>0</wp14:pctWidth>
+                </wp14:sizeRelH>
+                <wp14:sizeRelV relativeFrom="margin">
+                  <wp14:pctHeight>0</wp14:pctHeight>
+                </wp14:sizeRelV>
+              </wp:anchor>
+            </w:drawing>
+          </mc:Choice>
+          <mc:Fallback>
+            <w:pict>
+              <v:shapetype w14:anchorId="382CBB1C" id="_x0000_t4" coordsize="21600,21600" o:spt="4" path="m10800,l,10800,10800,21600,21600,10800xe">
+                <v:stroke joinstyle="miter"/>
+                <v:path gradientshapeok="t" o:connecttype="rect" textboxrect="5400,5400,16200,16200"/>
+              </v:shapetype>
+              <v:shape id="Diamond 29" o:spid="_x0000_s1027" type="#_x0000_t4" style="position:absolute;margin-left:2.7pt;margin-top:149.1pt;width:141pt;height:74.85pt;z-index:251663360;visibility:visible;mso-wrap-style:square;mso-width-percent:0;mso-height-percent:0;mso-wrap-distance-left:9pt;mso-wrap-distance-top:0;mso-wrap-distance-right:9pt;mso-wrap-distance-bottom:0;mso-position-horizontal:absolute;mso-position-horizontal-relative:margin;mso-position-vertical:absolute;mso-position-vertical-relative:text;mso-width-percent:0;mso-height-percent:0;mso-width-relative:margin;mso-height-relative:margin;v-text-anchor:middle" o:gfxdata="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" fillcolor="white [3201]" strokecolor="#00b050" strokeweight="1pt">
+                <v:textbox>
+                  <w:txbxContent>
+                    <w:p>
+                      <w:pPr>
+                        <w:spacing w:after="0"/>
+                        <w:jc w:val="center"/>
+                      </w:pPr>
+                      <w:r>
+                        <w:t>A =&gt; 75</w:t>
+                      </w:r>
+                    </w:p>
+                  </w:txbxContent>
+                </v:textbox>
+                <w10:wrap anchorx="margin"/>
+              </v:shape>
+            </w:pict>
+          </mc:Fallback>
+        </mc:AlternateContent>
+      </w:r>
+      <w:r>
+        <w:rPr>
+          <w:rFonts w:ascii="Open Sans" w:eastAsia="Times New Roman" w:hAnsi="Open Sans" w:cs="Open Sans"/>
+          <w:noProof/>
+          <w:color w:val="37474F"/>
+          <w:sz w:val="28"/>
+          <w:szCs w:val="28"/>
+        </w:rPr>
+        <mc:AlternateContent>
+          <mc:Choice Requires="wps">
+            <w:drawing>
+              <wp:anchor distT="0" distB="0" distL="114300" distR="114300" simplePos="0" relativeHeight="251676672" behindDoc="0" locked="0" layoutInCell="1" allowOverlap="1" wp14:anchorId="55412E29" wp14:editId="48E81F18">
+                <wp:simplePos x="0" y="0"/>
+                <wp:positionH relativeFrom="margin">
+                  <wp:posOffset>19050</wp:posOffset>
+                </wp:positionH>
+                <wp:positionV relativeFrom="paragraph">
+                  <wp:posOffset>3234690</wp:posOffset>
+                </wp:positionV>
+                <wp:extent cx="1790700" cy="950595"/>
+                <wp:effectExtent l="19050" t="19050" r="19050" b="40005"/>
+                <wp:wrapNone/>
+                <wp:docPr id="1" name="Diamond 1"/>
+                <wp:cNvGraphicFramePr/>
+                <a:graphic xmlns:a="http://schemas.openxmlformats.org/drawingml/2006/main">
+                  <a:graphicData uri="http://schemas.microsoft.com/office/word/2010/wordprocessingShape">
+                    <wps:wsp>
+                      <wps:cNvSpPr/>
+                      <wps:spPr>
+                        <a:xfrm>
+                          <a:off x="0" y="0"/>
+                          <a:ext cx="1790700" cy="950595"/>
+                        </a:xfrm>
+                        <a:prstGeom prst="diamond">
+                          <a:avLst/>
+                        </a:prstGeom>
+                        <a:ln>
+                          <a:solidFill>
+                            <a:srgbClr val="00B050"/>
+                          </a:solidFill>
+                        </a:ln>
+                      </wps:spPr>
+                      <wps:style>
+                        <a:lnRef idx="2">
+                          <a:schemeClr val="accent6"/>
+                        </a:lnRef>
+                        <a:fillRef idx="1">
+                          <a:schemeClr val="lt1"/>
+                        </a:fillRef>
+                        <a:effectRef idx="0">
+                          <a:schemeClr val="accent6"/>
+                        </a:effectRef>
+                        <a:fontRef idx="minor">
+                          <a:schemeClr val="dk1"/>
+                        </a:fontRef>
+                      </wps:style>
+                      <wps:txbx>
+                        <w:txbxContent>
+                          <w:p>
+                            <w:pPr>
+                              <w:spacing w:after="0"/>
+                              <w:jc w:val="center"/>
+                            </w:pPr>
+                            <w:r>
+                              <w:t>A =&gt; 60</w:t>
+                            </w:r>
+                          </w:p>
+                        </w:txbxContent>
+                      </wps:txbx>
+                      <wps:bodyPr rot="0" spcFirstLastPara="0" vertOverflow="overflow" horzOverflow="overflow" vert="horz" wrap="square" lIns="91440" tIns="45720" rIns="91440" bIns="45720" numCol="1" spcCol="0" rtlCol="0" fromWordArt="0" anchor="ctr" anchorCtr="0" forceAA="0" compatLnSpc="1">
+                        <a:prstTxWarp prst="textNoShape">
+                          <a:avLst/>
+                        </a:prstTxWarp>
+                        <a:noAutofit/>
+                      </wps:bodyPr>
+                    </wps:wsp>
+                  </a:graphicData>
+                </a:graphic>
+                <wp14:sizeRelH relativeFrom="margin">
+                  <wp14:pctWidth>0</wp14:pctWidth>
+                </wp14:sizeRelH>
+                <wp14:sizeRelV relativeFrom="margin">
+                  <wp14:pctHeight>0</wp14:pctHeight>
+                </wp14:sizeRelV>
+              </wp:anchor>
+            </w:drawing>
+          </mc:Choice>
+          <mc:Fallback>
+            <w:pict>
+              <v:shapetype w14:anchorId="55412E29" id="_x0000_t4" coordsize="21600,21600" o:spt="4" path="m10800,l,10800,10800,21600,21600,10800xe">
+                <v:stroke joinstyle="miter"/>
+                <v:path gradientshapeok="t" o:connecttype="rect" textboxrect="5400,5400,16200,16200"/>
+              </v:shapetype>
+              <v:shape id="Diamond 1" o:spid="_x0000_s1029" type="#_x0000_t4" style="position:absolute;margin-left:1.5pt;margin-top:254.7pt;width:141pt;height:74.85pt;z-index:251676672;visibility:visible;mso-wrap-style:square;mso-width-percent:0;mso-height-percent:0;mso-wrap-distance-left:9pt;mso-wrap-distance-top:0;mso-wrap-distance-right:9pt;mso-wrap-distance-bottom:0;mso-position-horizontal:absolute;mso-position-horizontal-relative:margin;mso-position-vertical:absolute;mso-position-vertical-relative:text;mso-width-percent:0;mso-height-percent:0;mso-width-relative:margin;mso-height-relative:margin;v-text-anchor:middle" o:gfxdata="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" fillcolor="white [3201]" strokecolor="#00b050" strokeweight="1pt">
+                <v:textbox>
+                  <w:txbxContent>
+                    <w:p>
+                      <w:pPr>
+                        <w:spacing w:after="0"/>
+                        <w:jc w:val="center"/>
+                      </w:pPr>
+                      <w:r>
+                        <w:t>A =&gt; 60</w:t>
+                      </w:r>
+                    </w:p>
+                  </w:txbxContent>
+                </v:textbox>
+                <w10:wrap anchorx="margin"/>
+              </v:shape>
+            </w:pict>
+          </mc:Fallback>
+        </mc:AlternateContent>
+      </w:r>
+      <w:r>
+        <w:rPr>
+          <w:rFonts w:ascii="Open Sans" w:eastAsia="Times New Roman" w:hAnsi="Open Sans" w:cs="Open Sans"/>
+          <w:noProof/>
+          <w:color w:val="37474F"/>
+          <w:sz w:val="28"/>
+          <w:szCs w:val="28"/>
+        </w:rPr>
+        <mc:AlternateContent>
+          <mc:Choice Requires="wps">
+            <w:drawing>
+              <wp:anchor distT="0" distB="0" distL="114300" distR="114300" simplePos="0" relativeHeight="251678720" behindDoc="0" locked="0" layoutInCell="1" allowOverlap="1" wp14:anchorId="3FB8FF3F" wp14:editId="7C40BA65">
+                <wp:simplePos x="0" y="0"/>
+                <wp:positionH relativeFrom="margin">
+                  <wp:posOffset>19050</wp:posOffset>
+                </wp:positionH>
+                <wp:positionV relativeFrom="paragraph">
+                  <wp:posOffset>4606290</wp:posOffset>
+                </wp:positionV>
+                <wp:extent cx="1790700" cy="950595"/>
+                <wp:effectExtent l="19050" t="19050" r="19050" b="40005"/>
+                <wp:wrapNone/>
+                <wp:docPr id="2" name="Diamond 2"/>
+                <wp:cNvGraphicFramePr/>
+                <a:graphic xmlns:a="http://schemas.openxmlformats.org/drawingml/2006/main">
+                  <a:graphicData uri="http://schemas.microsoft.com/office/word/2010/wordprocessingShape">
+                    <wps:wsp>
+                      <wps:cNvSpPr/>
+                      <wps:spPr>
+                        <a:xfrm>
+                          <a:off x="0" y="0"/>
+                          <a:ext cx="1790700" cy="950595"/>
+                        </a:xfrm>
+                        <a:prstGeom prst="diamond">
+                          <a:avLst/>
+                        </a:prstGeom>
+                        <a:ln>
+                          <a:solidFill>
+                            <a:srgbClr val="00B050"/>
+                          </a:solidFill>
+                        </a:ln>
+                      </wps:spPr>
+                      <wps:style>
+                        <a:lnRef idx="2">
+                          <a:schemeClr val="accent6"/>
+                        </a:lnRef>
+                        <a:fillRef idx="1">
+                          <a:schemeClr val="lt1"/>
+                        </a:fillRef>
+                        <a:effectRef idx="0">
+                          <a:schemeClr val="accent6"/>
+                        </a:effectRef>
+                        <a:fontRef idx="minor">
+                          <a:schemeClr val="dk1"/>
+                        </a:fontRef>
+                      </wps:style>
+                      <wps:txbx>
+                        <w:txbxContent>
+                          <w:p>
+                            <w:pPr>
+                              <w:spacing w:after="0"/>
+                              <w:jc w:val="center"/>
+                            </w:pPr>
+                            <w:r>
+                              <w:t>A =&gt; 45</w:t>
+                            </w:r>
+                          </w:p>
+                        </w:txbxContent>
+                      </wps:txbx>
+                      <wps:bodyPr rot="0" spcFirstLastPara="0" vertOverflow="overflow" horzOverflow="overflow" vert="horz" wrap="square" lIns="91440" tIns="45720" rIns="91440" bIns="45720" numCol="1" spcCol="0" rtlCol="0" fromWordArt="0" anchor="ctr" anchorCtr="0" forceAA="0" compatLnSpc="1">
+                        <a:prstTxWarp prst="textNoShape">
+                          <a:avLst/>
+                        </a:prstTxWarp>
+                        <a:noAutofit/>
+                      </wps:bodyPr>
+                    </wps:wsp>
+                  </a:graphicData>
+                </a:graphic>
+                <wp14:sizeRelH relativeFrom="margin">
+                  <wp14:pctWidth>0</wp14:pctWidth>
+                </wp14:sizeRelH>
+                <wp14:sizeRelV relativeFrom="margin">
+                  <wp14:pctHeight>0</wp14:pctHeight>
+                </wp14:sizeRelV>
+              </wp:anchor>
+            </w:drawing>
+          </mc:Choice>
+          <mc:Fallback>
+            <w:pict>
+              <v:shape w14:anchorId="3FB8FF3F" id="Diamond 2" o:spid="_x0000_s1029" type="#_x0000_t4" style="position:absolute;margin-left:1.5pt;margin-top:362.7pt;width:141pt;height:74.85pt;z-index:251678720;visibility:visible;mso-wrap-style:square;mso-width-percent:0;mso-height-percent:0;mso-wrap-distance-left:9pt;mso-wrap-distance-top:0;mso-wrap-distance-right:9pt;mso-wrap-distance-bottom:0;mso-position-horizontal:absolute;mso-position-horizontal-relative:margin;mso-position-vertical:absolute;mso-position-vertical-relative:text;mso-width-percent:0;mso-height-percent:0;mso-width-relative:margin;mso-height-relative:margin;v-text-anchor:middle" o:gfxdata="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" fillcolor="white [3201]" strokecolor="#00b050" strokeweight="1pt">
+                <v:textbox>
+                  <w:txbxContent>
+                    <w:p>
+                      <w:pPr>
+                        <w:spacing w:after="0"/>
+                        <w:jc w:val="center"/>
+                      </w:pPr>
+                      <w:r>
+                        <w:t>A =&gt; 45</w:t>
+                      </w:r>
+                    </w:p>
+                  </w:txbxContent>
+                </v:textbox>
+                <w10:wrap anchorx="margin"/>
+              </v:shape>
+            </w:pict>
+          </mc:Fallback>
+        </mc:AlternateContent>
+      </w:r>
+      <w:r>
+        <w:rPr>
+          <w:rFonts w:ascii="Open Sans" w:eastAsia="Times New Roman" w:hAnsi="Open Sans" w:cs="Open Sans"/>
+          <w:noProof/>
+          <w:color w:val="37474F"/>
+          <w:sz w:val="28"/>
+          <w:szCs w:val="28"/>
+        </w:rPr>
+        <mc:AlternateContent>
+          <mc:Choice Requires="wps">
+            <w:drawing>
+              <wp:anchor distT="0" distB="0" distL="114300" distR="114300" simplePos="0" relativeHeight="251680768" behindDoc="0" locked="0" layoutInCell="1" allowOverlap="1" wp14:anchorId="217D74A6" wp14:editId="0EA2270B">
+                <wp:simplePos x="0" y="0"/>
+                <wp:positionH relativeFrom="margin">
+                  <wp:posOffset>19050</wp:posOffset>
+                </wp:positionH>
+                <wp:positionV relativeFrom="paragraph">
+                  <wp:posOffset>5932170</wp:posOffset>
+                </wp:positionV>
+                <wp:extent cx="1790700" cy="950595"/>
+                <wp:effectExtent l="19050" t="19050" r="19050" b="40005"/>
+                <wp:wrapNone/>
+                <wp:docPr id="3" name="Diamond 3"/>
+                <wp:cNvGraphicFramePr/>
+                <a:graphic xmlns:a="http://schemas.openxmlformats.org/drawingml/2006/main">
+                  <a:graphicData uri="http://schemas.microsoft.com/office/word/2010/wordprocessingShape">
+                    <wps:wsp>
+                      <wps:cNvSpPr/>
+                      <wps:spPr>
+                        <a:xfrm>
+                          <a:off x="0" y="0"/>
+                          <a:ext cx="1790700" cy="950595"/>
+                        </a:xfrm>
+                        <a:prstGeom prst="diamond">
+                          <a:avLst/>
+                        </a:prstGeom>
+                        <a:ln>
+                          <a:solidFill>
+                            <a:srgbClr val="00B050"/>
+                          </a:solidFill>
+                        </a:ln>
+                      </wps:spPr>
+                      <wps:style>
+                        <a:lnRef idx="2">
+                          <a:schemeClr val="accent6"/>
+                        </a:lnRef>
+                        <a:fillRef idx="1">
+                          <a:schemeClr val="lt1"/>
+                        </a:fillRef>
+                        <a:effectRef idx="0">
+                          <a:schemeClr val="accent6"/>
+                        </a:effectRef>
+                        <a:fontRef idx="minor">
+                          <a:schemeClr val="dk1"/>
+                        </a:fontRef>
+                      </wps:style>
+                      <wps:txbx>
+                        <w:txbxContent>
+                          <w:p>
+                            <w:pPr>
+                              <w:spacing w:after="0"/>
+                              <w:jc w:val="center"/>
+                            </w:pPr>
+                            <w:r>
+                              <w:t>A =&gt; 36</w:t>
+                            </w:r>
+                          </w:p>
+                        </w:txbxContent>
+                      </wps:txbx>
+                      <wps:bodyPr rot="0" spcFirstLastPara="0" vertOverflow="overflow" horzOverflow="overflow" vert="horz" wrap="square" lIns="91440" tIns="45720" rIns="91440" bIns="45720" numCol="1" spcCol="0" rtlCol="0" fromWordArt="0" anchor="ctr" anchorCtr="0" forceAA="0" compatLnSpc="1">
+                        <a:prstTxWarp prst="textNoShape">
+                          <a:avLst/>
+                        </a:prstTxWarp>
+                        <a:noAutofit/>
+                      </wps:bodyPr>
+                    </wps:wsp>
+                  </a:graphicData>
+                </a:graphic>
+                <wp14:sizeRelH relativeFrom="margin">
+                  <wp14:pctWidth>0</wp14:pctWidth>
+                </wp14:sizeRelH>
+                <wp14:sizeRelV relativeFrom="margin">
+                  <wp14:pctHeight>0</wp14:pctHeight>
+                </wp14:sizeRelV>
+              </wp:anchor>
+            </w:drawing>
+          </mc:Choice>
+          <mc:Fallback>
+            <w:pict>
+              <v:shape w14:anchorId="217D74A6" id="Diamond 3" o:spid="_x0000_s1031" type="#_x0000_t4" style="position:absolute;margin-left:1.5pt;margin-top:467.1pt;width:141pt;height:74.85pt;z-index:251680768;visibility:visible;mso-wrap-style:square;mso-width-percent:0;mso-height-percent:0;mso-wrap-distance-left:9pt;mso-wrap-distance-top:0;mso-wrap-distance-right:9pt;mso-wrap-distance-bottom:0;mso-position-horizontal:absolute;mso-position-horizontal-relative:margin;mso-position-vertical:absolute;mso-position-vertical-relative:text;mso-width-percent:0;mso-height-percent:0;mso-width-relative:margin;mso-height-relative:margin;v-text-anchor:middle" o:gfxdata="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" fillcolor="white [3201]" strokecolor="#00b050" strokeweight="1pt">
+                <v:textbox>
+                  <w:txbxContent>
+                    <w:p>
+                      <w:pPr>
+                        <w:spacing w:after="0"/>
+                        <w:jc w:val="center"/>
+                      </w:pPr>
+                      <w:r>
+                        <w:t>A =&gt; 36</w:t>
+                      </w:r>
+                    </w:p>
+                  </w:txbxContent>
+                </v:textbox>
+                <w10:wrap anchorx="margin"/>
+              </v:shape>
+            </w:pict>
+          </mc:Fallback>
+        </mc:AlternateContent>
+      </w:r>
+    </w:p>
+    <w:p>
+      <w:pPr>
+        <w:spacing w:after="0"/>
+        <w:rPr>
+          <w:rFonts w:ascii="Open Sans" w:eastAsia="Times New Roman" w:hAnsi="Open Sans" w:cs="Open Sans"/>
+          <w:color w:val="37474F"/>
+          <w:sz w:val="36"/>
+          <w:szCs w:val="36"/>
+        </w:rPr>
+      </w:pPr>
+      <w:r>
+        <w:rPr>
+          <w:rFonts w:ascii="Open Sans" w:eastAsia="Times New Roman" w:hAnsi="Open Sans" w:cs="Open Sans"/>
+          <w:noProof/>
+          <w:color w:val="37474F"/>
+          <w:sz w:val="36"/>
+          <w:szCs w:val="36"/>
+        </w:rPr>
+        <mc:AlternateContent>
+          <mc:Choice Requires="wps">
+            <w:drawing>
+              <wp:anchor distT="0" distB="0" distL="114300" distR="114300" simplePos="0" relativeHeight="251706368" behindDoc="0" locked="0" layoutInCell="1" allowOverlap="1" wp14:anchorId="4C46455C" wp14:editId="033F19FB">
+                <wp:simplePos x="0" y="0"/>
+                <wp:positionH relativeFrom="column">
+                  <wp:posOffset>952500</wp:posOffset>
+                </wp:positionH>
+                <wp:positionV relativeFrom="paragraph">
+                  <wp:posOffset>74930</wp:posOffset>
+                </wp:positionV>
+                <wp:extent cx="0" cy="476885"/>
+                <wp:effectExtent l="76200" t="0" r="57150" b="56515"/>
+                <wp:wrapNone/>
+                <wp:docPr id="16" name="Straight Arrow Connector 16"/>
+                <wp:cNvGraphicFramePr/>
+                <a:graphic xmlns:a="http://schemas.openxmlformats.org/drawingml/2006/main">
+                  <a:graphicData uri="http://schemas.microsoft.com/office/word/2010/wordprocessingShape">
+                    <wps:wsp>
+                      <wps:cNvCnPr/>
+                      <wps:spPr>
+                        <a:xfrm>
+                          <a:off x="0" y="0"/>
+                          <a:ext cx="0" cy="476885"/>
+                        </a:xfrm>
+                        <a:prstGeom prst="straightConnector1">
+                          <a:avLst/>
+                        </a:prstGeom>
+                        <a:ln>
+                          <a:tailEnd type="triangle"/>
+                        </a:ln>
+                      </wps:spPr>
+                      <wps:style>
+                        <a:lnRef idx="1">
+                          <a:schemeClr val="accent1"/>
+                        </a:lnRef>
+                        <a:fillRef idx="0">
+                          <a:schemeClr val="accent1"/>
+                        </a:fillRef>
+                        <a:effectRef idx="0">
+                          <a:schemeClr val="accent1"/>
+                        </a:effectRef>
+                        <a:fontRef idx="minor">
+                          <a:schemeClr val="tx1"/>
+                        </a:fontRef>
+                      </wps:style>
+                      <wps:bodyPr/>
+                    </wps:wsp>
+                  </a:graphicData>
+                </a:graphic>
+              </wp:anchor>
+            </w:drawing>
+          </mc:Choice>
+          <mc:Fallback>
+            <w:pict>
+              <v:shapetype w14:anchorId="45641B7D" id="_x0000_t32" coordsize="21600,21600" o:spt="32" o:oned="t" path="m,l21600,21600e" filled="f">
+                <v:path arrowok="t" fillok="f" o:connecttype="none"/>
+                <o:lock v:ext="edit" shapetype="t"/>
+              </v:shapetype>
+              <v:shape id="Straight Arrow Connector 16" o:spid="_x0000_s1026" type="#_x0000_t32" style="position:absolute;margin-left:75pt;margin-top:5.9pt;width:0;height:37.55pt;z-index:251706368;visibility:visible;mso-wrap-style:square;mso-wrap-distance-left:9pt;mso-wrap-distance-top:0;mso-wrap-distance-right:9pt;mso-wrap-distance-bottom:0;mso-position-horizontal:absolute;mso-position-horizontal-relative:text;mso-position-vertical:absolute;mso-position-vertical-relative:text" o:gfxdata="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" strokecolor="#4472c4 [3204]" strokeweight=".5pt">
+                <v:stroke endarrow="block" joinstyle="miter"/>
+              </v:shape>
+            </w:pict>
+          </mc:Fallback>
+        </mc:AlternateContent>
+      </w:r>
+    </w:p>
+    <w:p>
+      <w:pPr>
+        <w:spacing w:after="0"/>
+      </w:pPr>
+      <w:r>
+        <w:rPr>
+          <w:rFonts w:ascii="Open Sans" w:eastAsia="Times New Roman" w:hAnsi="Open Sans" w:cs="Open Sans"/>
+          <w:noProof/>
+          <w:color w:val="37474F"/>
+          <w:sz w:val="28"/>
+          <w:szCs w:val="28"/>
+        </w:rPr>
+        <mc:AlternateContent>
+          <mc:Choice Requires="wps">
+            <w:drawing>
+              <wp:anchor distT="0" distB="0" distL="114300" distR="114300" simplePos="0" relativeHeight="251660288" behindDoc="0" locked="0" layoutInCell="1" allowOverlap="1" wp14:anchorId="28232FDA" wp14:editId="6B10B30B">
+                <wp:simplePos x="0" y="0"/>
+                <wp:positionH relativeFrom="margin">
+                  <wp:posOffset>224790</wp:posOffset>
+                </wp:positionH>
+                <wp:positionV relativeFrom="paragraph">
+                  <wp:posOffset>255905</wp:posOffset>
+                </wp:positionV>
+                <wp:extent cx="1466850" cy="571500"/>
                 <wp:effectExtent l="19050" t="0" r="38100" b="19050"/>
                 <wp:wrapNone/>
                 <wp:docPr id="18" name="Parallelogram 18"/>
@@ -1088,7 +1640,7 @@
                       <wps:spPr>
                         <a:xfrm>
                           <a:off x="0" y="0"/>
-                          <a:ext cx="1257858" cy="571500"/>
+                          <a:ext cx="1466850" cy="571500"/>
                         </a:xfrm>
                         <a:prstGeom prst="parallelogram">
                           <a:avLst/>
@@ -1203,7 +1755,7 @@
                   <v:h position="#0,topLeft" xrange="0,21600"/>
                 </v:handles>
               </v:shapetype>
-              <v:shape id="Parallelogram 18" o:spid="_x0000_s1027" type="#_x0000_t7" style="position:absolute;margin-left:29.1pt;margin-top:67.2pt;width:99.05pt;height:45pt;z-index:251660288;visibility:visible;mso-wrap-style:square;mso-width-percent:0;mso-height-percent:0;mso-wrap-distance-left:9pt;mso-wrap-distance-top:0;mso-wrap-distance-right:9pt;mso-wrap-distance-bottom:0;mso-position-horizontal:absolute;mso-position-horizontal-relative:margin;mso-position-vertical:absolute;mso-position-vertical-relative:text;mso-width-percent:0;mso-height-percent:0;mso-width-relative:margin;mso-height-relative:margin;v-text-anchor:middle" o:gfxdata="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" adj="2453" fillcolor="white [3201]" strokecolor="#00b050" strokeweight="1pt">
+              <v:shape id="Parallelogram 18" o:spid="_x0000_s1031" type="#_x0000_t7" style="position:absolute;margin-left:17.7pt;margin-top:20.15pt;width:115.5pt;height:45pt;z-index:251660288;visibility:visible;mso-wrap-style:square;mso-width-percent:0;mso-height-percent:0;mso-wrap-distance-left:9pt;mso-wrap-distance-top:0;mso-wrap-distance-right:9pt;mso-wrap-distance-bottom:0;mso-position-horizontal:absolute;mso-position-horizontal-relative:margin;mso-position-vertical:absolute;mso-position-vertical-relative:text;mso-width-percent:0;mso-height-percent:0;mso-width-relative:margin;mso-height-relative:margin;v-text-anchor:middle" o:gfxdata="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" adj="2104" fillcolor="white [3201]" strokecolor="#00b050" strokeweight="1pt">
                 <v:textbox>
                   <w:txbxContent>
                     <w:p>
@@ -1263,500 +1815,33 @@
           <w:rFonts w:ascii="Open Sans" w:eastAsia="Times New Roman" w:hAnsi="Open Sans" w:cs="Open Sans"/>
           <w:noProof/>
           <w:color w:val="37474F"/>
-          <w:sz w:val="28"/>
-          <w:szCs w:val="28"/>
+          <w:sz w:val="36"/>
+          <w:szCs w:val="36"/>
         </w:rPr>
         <mc:AlternateContent>
           <mc:Choice Requires="wps">
             <w:drawing>
-              <wp:anchor distT="0" distB="0" distL="114300" distR="114300" simplePos="0" relativeHeight="251663360" behindDoc="0" locked="0" layoutInCell="1" allowOverlap="1" wp14:anchorId="382CBB1C" wp14:editId="18D5C9C4">
-                <wp:simplePos x="0" y="0"/>
-                <wp:positionH relativeFrom="margin">
-                  <wp:posOffset>34290</wp:posOffset>
-                </wp:positionH>
-                <wp:positionV relativeFrom="paragraph">
-                  <wp:posOffset>1893570</wp:posOffset>
-                </wp:positionV>
-                <wp:extent cx="1790700" cy="950595"/>
-                <wp:effectExtent l="19050" t="19050" r="19050" b="40005"/>
-                <wp:wrapNone/>
-                <wp:docPr id="29" name="Diamond 29"/>
-                <wp:cNvGraphicFramePr/>
-                <a:graphic xmlns:a="http://schemas.openxmlformats.org/drawingml/2006/main">
-                  <a:graphicData uri="http://schemas.microsoft.com/office/word/2010/wordprocessingShape">
-                    <wps:wsp>
-                      <wps:cNvSpPr/>
-                      <wps:spPr>
-                        <a:xfrm>
-                          <a:off x="0" y="0"/>
-                          <a:ext cx="1790700" cy="950595"/>
-                        </a:xfrm>
-                        <a:prstGeom prst="diamond">
-                          <a:avLst/>
-                        </a:prstGeom>
-                        <a:ln>
-                          <a:solidFill>
-                            <a:srgbClr val="00B050"/>
-                          </a:solidFill>
-                        </a:ln>
-                      </wps:spPr>
-                      <wps:style>
-                        <a:lnRef idx="2">
-                          <a:schemeClr val="accent6"/>
-                        </a:lnRef>
-                        <a:fillRef idx="1">
-                          <a:schemeClr val="lt1"/>
-                        </a:fillRef>
-                        <a:effectRef idx="0">
-                          <a:schemeClr val="accent6"/>
-                        </a:effectRef>
-                        <a:fontRef idx="minor">
-                          <a:schemeClr val="dk1"/>
-                        </a:fontRef>
-                      </wps:style>
-                      <wps:txbx>
-                        <w:txbxContent>
-                          <w:p>
-                            <w:pPr>
-                              <w:spacing w:after="0"/>
-                              <w:jc w:val="center"/>
-                            </w:pPr>
-                            <w:r>
-                              <w:t>A =&gt; 75</w:t>
-                            </w:r>
-                          </w:p>
-                        </w:txbxContent>
-                      </wps:txbx>
-                      <wps:bodyPr rot="0" spcFirstLastPara="0" vertOverflow="overflow" horzOverflow="overflow" vert="horz" wrap="square" lIns="91440" tIns="45720" rIns="91440" bIns="45720" numCol="1" spcCol="0" rtlCol="0" fromWordArt="0" anchor="ctr" anchorCtr="0" forceAA="0" compatLnSpc="1">
-                        <a:prstTxWarp prst="textNoShape">
-                          <a:avLst/>
-                        </a:prstTxWarp>
-                        <a:noAutofit/>
-                      </wps:bodyPr>
-                    </wps:wsp>
-                  </a:graphicData>
-                </a:graphic>
-                <wp14:sizeRelH relativeFrom="margin">
-                  <wp14:pctWidth>0</wp14:pctWidth>
-                </wp14:sizeRelH>
-                <wp14:sizeRelV relativeFrom="margin">
-                  <wp14:pctHeight>0</wp14:pctHeight>
-                </wp14:sizeRelV>
-              </wp:anchor>
-            </w:drawing>
-          </mc:Choice>
-          <mc:Fallback>
-            <w:pict>
-              <v:shapetype w14:anchorId="382CBB1C" id="_x0000_t4" coordsize="21600,21600" o:spt="4" path="m10800,l,10800,10800,21600,21600,10800xe">
-                <v:stroke joinstyle="miter"/>
-                <v:path gradientshapeok="t" o:connecttype="rect" textboxrect="5400,5400,16200,16200"/>
-              </v:shapetype>
-              <v:shape id="Diamond 29" o:spid="_x0000_s1028" type="#_x0000_t4" style="position:absolute;margin-left:2.7pt;margin-top:149.1pt;width:141pt;height:74.85pt;z-index:251663360;visibility:visible;mso-wrap-style:square;mso-width-percent:0;mso-height-percent:0;mso-wrap-distance-left:9pt;mso-wrap-distance-top:0;mso-wrap-distance-right:9pt;mso-wrap-distance-bottom:0;mso-position-horizontal:absolute;mso-position-horizontal-relative:margin;mso-position-vertical:absolute;mso-position-vertical-relative:text;mso-width-percent:0;mso-height-percent:0;mso-width-relative:margin;mso-height-relative:margin;v-text-anchor:middle" o:gfxdata="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" fillcolor="white [3201]" strokecolor="#00b050" strokeweight="1pt">
-                <v:textbox>
-                  <w:txbxContent>
-                    <w:p>
-                      <w:pPr>
-                        <w:spacing w:after="0"/>
-                        <w:jc w:val="center"/>
-                      </w:pPr>
-                      <w:r>
-                        <w:t>A =&gt; 75</w:t>
-                      </w:r>
-                    </w:p>
-                  </w:txbxContent>
-                </v:textbox>
-                <w10:wrap anchorx="margin"/>
-              </v:shape>
-            </w:pict>
-          </mc:Fallback>
-        </mc:AlternateContent>
-      </w:r>
-      <w:r>
-        <w:rPr>
-          <w:rFonts w:ascii="Open Sans" w:eastAsia="Times New Roman" w:hAnsi="Open Sans" w:cs="Open Sans"/>
-          <w:noProof/>
-          <w:color w:val="37474F"/>
-          <w:sz w:val="28"/>
-          <w:szCs w:val="28"/>
-        </w:rPr>
-        <mc:AlternateContent>
-          <mc:Choice Requires="wps">
-            <w:drawing>
-              <wp:anchor distT="0" distB="0" distL="114300" distR="114300" simplePos="0" relativeHeight="251676672" behindDoc="0" locked="0" layoutInCell="1" allowOverlap="1" wp14:anchorId="55412E29" wp14:editId="48E81F18">
-                <wp:simplePos x="0" y="0"/>
-                <wp:positionH relativeFrom="margin">
-                  <wp:posOffset>19050</wp:posOffset>
-                </wp:positionH>
-                <wp:positionV relativeFrom="paragraph">
-                  <wp:posOffset>3234690</wp:posOffset>
-                </wp:positionV>
-                <wp:extent cx="1790700" cy="950595"/>
-                <wp:effectExtent l="19050" t="19050" r="19050" b="40005"/>
-                <wp:wrapNone/>
-                <wp:docPr id="1" name="Diamond 1"/>
-                <wp:cNvGraphicFramePr/>
-                <a:graphic xmlns:a="http://schemas.openxmlformats.org/drawingml/2006/main">
-                  <a:graphicData uri="http://schemas.microsoft.com/office/word/2010/wordprocessingShape">
-                    <wps:wsp>
-                      <wps:cNvSpPr/>
-                      <wps:spPr>
-                        <a:xfrm>
-                          <a:off x="0" y="0"/>
-                          <a:ext cx="1790700" cy="950595"/>
-                        </a:xfrm>
-                        <a:prstGeom prst="diamond">
-                          <a:avLst/>
-                        </a:prstGeom>
-                        <a:ln>
-                          <a:solidFill>
-                            <a:srgbClr val="00B050"/>
-                          </a:solidFill>
-                        </a:ln>
-                      </wps:spPr>
-                      <wps:style>
-                        <a:lnRef idx="2">
-                          <a:schemeClr val="accent6"/>
-                        </a:lnRef>
-                        <a:fillRef idx="1">
-                          <a:schemeClr val="lt1"/>
-                        </a:fillRef>
-                        <a:effectRef idx="0">
-                          <a:schemeClr val="accent6"/>
-                        </a:effectRef>
-                        <a:fontRef idx="minor">
-                          <a:schemeClr val="dk1"/>
-                        </a:fontRef>
-                      </wps:style>
-                      <wps:txbx>
-                        <w:txbxContent>
-                          <w:p>
-                            <w:pPr>
-                              <w:spacing w:after="0"/>
-                              <w:jc w:val="center"/>
-                            </w:pPr>
-                            <w:r>
-                              <w:t>A =&gt; 60</w:t>
-                            </w:r>
-                          </w:p>
-                        </w:txbxContent>
-                      </wps:txbx>
-                      <wps:bodyPr rot="0" spcFirstLastPara="0" vertOverflow="overflow" horzOverflow="overflow" vert="horz" wrap="square" lIns="91440" tIns="45720" rIns="91440" bIns="45720" numCol="1" spcCol="0" rtlCol="0" fromWordArt="0" anchor="ctr" anchorCtr="0" forceAA="0" compatLnSpc="1">
-                        <a:prstTxWarp prst="textNoShape">
-                          <a:avLst/>
-                        </a:prstTxWarp>
-                        <a:noAutofit/>
-                      </wps:bodyPr>
-                    </wps:wsp>
-                  </a:graphicData>
-                </a:graphic>
-                <wp14:sizeRelH relativeFrom="margin">
-                  <wp14:pctWidth>0</wp14:pctWidth>
-                </wp14:sizeRelH>
-                <wp14:sizeRelV relativeFrom="margin">
-                  <wp14:pctHeight>0</wp14:pctHeight>
-                </wp14:sizeRelV>
-              </wp:anchor>
-            </w:drawing>
-          </mc:Choice>
-          <mc:Fallback>
-            <w:pict>
-              <v:shapetype w14:anchorId="55412E29" id="_x0000_t4" coordsize="21600,21600" o:spt="4" path="m10800,l,10800,10800,21600,21600,10800xe">
-                <v:stroke joinstyle="miter"/>
-                <v:path gradientshapeok="t" o:connecttype="rect" textboxrect="5400,5400,16200,16200"/>
-              </v:shapetype>
-              <v:shape id="Diamond 1" o:spid="_x0000_s1029" type="#_x0000_t4" style="position:absolute;margin-left:1.5pt;margin-top:254.7pt;width:141pt;height:74.85pt;z-index:251676672;visibility:visible;mso-wrap-style:square;mso-width-percent:0;mso-height-percent:0;mso-wrap-distance-left:9pt;mso-wrap-distance-top:0;mso-wrap-distance-right:9pt;mso-wrap-distance-bottom:0;mso-position-horizontal:absolute;mso-position-horizontal-relative:margin;mso-position-vertical:absolute;mso-position-vertical-relative:text;mso-width-percent:0;mso-height-percent:0;mso-width-relative:margin;mso-height-relative:margin;v-text-anchor:middle" o:gfxdata="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" fillcolor="white [3201]" strokecolor="#00b050" strokeweight="1pt">
-                <v:textbox>
-                  <w:txbxContent>
-                    <w:p>
-                      <w:pPr>
-                        <w:spacing w:after="0"/>
-                        <w:jc w:val="center"/>
-                      </w:pPr>
-                      <w:r>
-                        <w:t>A =&gt; 60</w:t>
-                      </w:r>
-                    </w:p>
-                  </w:txbxContent>
-                </v:textbox>
-                <w10:wrap anchorx="margin"/>
-              </v:shape>
-            </w:pict>
-          </mc:Fallback>
-        </mc:AlternateContent>
-      </w:r>
-      <w:r>
-        <w:rPr>
-          <w:rFonts w:ascii="Open Sans" w:eastAsia="Times New Roman" w:hAnsi="Open Sans" w:cs="Open Sans"/>
-          <w:noProof/>
-          <w:color w:val="37474F"/>
-          <w:sz w:val="28"/>
-          <w:szCs w:val="28"/>
-        </w:rPr>
-        <mc:AlternateContent>
-          <mc:Choice Requires="wps">
-            <w:drawing>
-              <wp:anchor distT="0" distB="0" distL="114300" distR="114300" simplePos="0" relativeHeight="251678720" behindDoc="0" locked="0" layoutInCell="1" allowOverlap="1" wp14:anchorId="3FB8FF3F" wp14:editId="7C40BA65">
-                <wp:simplePos x="0" y="0"/>
-                <wp:positionH relativeFrom="margin">
-                  <wp:posOffset>19050</wp:posOffset>
-                </wp:positionH>
-                <wp:positionV relativeFrom="paragraph">
-                  <wp:posOffset>4606290</wp:posOffset>
-                </wp:positionV>
-                <wp:extent cx="1790700" cy="950595"/>
-                <wp:effectExtent l="19050" t="19050" r="19050" b="40005"/>
-                <wp:wrapNone/>
-                <wp:docPr id="2" name="Diamond 2"/>
-                <wp:cNvGraphicFramePr/>
-                <a:graphic xmlns:a="http://schemas.openxmlformats.org/drawingml/2006/main">
-                  <a:graphicData uri="http://schemas.microsoft.com/office/word/2010/wordprocessingShape">
-                    <wps:wsp>
-                      <wps:cNvSpPr/>
-                      <wps:spPr>
-                        <a:xfrm>
-                          <a:off x="0" y="0"/>
-                          <a:ext cx="1790700" cy="950595"/>
-                        </a:xfrm>
-                        <a:prstGeom prst="diamond">
-                          <a:avLst/>
-                        </a:prstGeom>
-                        <a:ln>
-                          <a:solidFill>
-                            <a:srgbClr val="00B050"/>
-                          </a:solidFill>
-                        </a:ln>
-                      </wps:spPr>
-                      <wps:style>
-                        <a:lnRef idx="2">
-                          <a:schemeClr val="accent6"/>
-                        </a:lnRef>
-                        <a:fillRef idx="1">
-                          <a:schemeClr val="lt1"/>
-                        </a:fillRef>
-                        <a:effectRef idx="0">
-                          <a:schemeClr val="accent6"/>
-                        </a:effectRef>
-                        <a:fontRef idx="minor">
-                          <a:schemeClr val="dk1"/>
-                        </a:fontRef>
-                      </wps:style>
-                      <wps:txbx>
-                        <w:txbxContent>
-                          <w:p>
-                            <w:pPr>
-                              <w:spacing w:after="0"/>
-                              <w:jc w:val="center"/>
-                            </w:pPr>
-                            <w:r>
-                              <w:t>A =&gt; 45</w:t>
-                            </w:r>
-                          </w:p>
-                          <w:p>
-                            <w:pPr>
-                              <w:spacing w:after="0"/>
-                              <w:jc w:val="center"/>
-                            </w:pPr>
-                          </w:p>
-                        </w:txbxContent>
-                      </wps:txbx>
-                      <wps:bodyPr rot="0" spcFirstLastPara="0" vertOverflow="overflow" horzOverflow="overflow" vert="horz" wrap="square" lIns="91440" tIns="45720" rIns="91440" bIns="45720" numCol="1" spcCol="0" rtlCol="0" fromWordArt="0" anchor="ctr" anchorCtr="0" forceAA="0" compatLnSpc="1">
-                        <a:prstTxWarp prst="textNoShape">
-                          <a:avLst/>
-                        </a:prstTxWarp>
-                        <a:noAutofit/>
-                      </wps:bodyPr>
-                    </wps:wsp>
-                  </a:graphicData>
-                </a:graphic>
-                <wp14:sizeRelH relativeFrom="margin">
-                  <wp14:pctWidth>0</wp14:pctWidth>
-                </wp14:sizeRelH>
-                <wp14:sizeRelV relativeFrom="margin">
-                  <wp14:pctHeight>0</wp14:pctHeight>
-                </wp14:sizeRelV>
-              </wp:anchor>
-            </w:drawing>
-          </mc:Choice>
-          <mc:Fallback>
-            <w:pict>
-              <v:shape w14:anchorId="3FB8FF3F" id="Diamond 2" o:spid="_x0000_s1030" type="#_x0000_t4" style="position:absolute;margin-left:1.5pt;margin-top:362.7pt;width:141pt;height:74.85pt;z-index:251678720;visibility:visible;mso-wrap-style:square;mso-width-percent:0;mso-height-percent:0;mso-wrap-distance-left:9pt;mso-wrap-distance-top:0;mso-wrap-distance-right:9pt;mso-wrap-distance-bottom:0;mso-position-horizontal:absolute;mso-position-horizontal-relative:margin;mso-position-vertical:absolute;mso-position-vertical-relative:text;mso-width-percent:0;mso-height-percent:0;mso-width-relative:margin;mso-height-relative:margin;v-text-anchor:middle" o:gfxdata="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" fillcolor="white [3201]" strokecolor="#00b050" strokeweight="1pt">
-                <v:textbox>
-                  <w:txbxContent>
-                    <w:p>
-                      <w:pPr>
-                        <w:spacing w:after="0"/>
-                        <w:jc w:val="center"/>
-                      </w:pPr>
-                      <w:r>
-                        <w:t>A =&gt; 45</w:t>
-                      </w:r>
-                    </w:p>
-                    <w:p>
-                      <w:pPr>
-                        <w:spacing w:after="0"/>
-                        <w:jc w:val="center"/>
-                      </w:pPr>
-                    </w:p>
-                  </w:txbxContent>
-                </v:textbox>
-                <w10:wrap anchorx="margin"/>
-              </v:shape>
-            </w:pict>
-          </mc:Fallback>
-        </mc:AlternateContent>
-      </w:r>
-      <w:r>
-        <w:rPr>
-          <w:rFonts w:ascii="Open Sans" w:eastAsia="Times New Roman" w:hAnsi="Open Sans" w:cs="Open Sans"/>
-          <w:noProof/>
-          <w:color w:val="37474F"/>
-          <w:sz w:val="28"/>
-          <w:szCs w:val="28"/>
-        </w:rPr>
-        <mc:AlternateContent>
-          <mc:Choice Requires="wps">
-            <w:drawing>
-              <wp:anchor distT="0" distB="0" distL="114300" distR="114300" simplePos="0" relativeHeight="251680768" behindDoc="0" locked="0" layoutInCell="1" allowOverlap="1" wp14:anchorId="217D74A6" wp14:editId="0EA2270B">
-                <wp:simplePos x="0" y="0"/>
-                <wp:positionH relativeFrom="margin">
-                  <wp:posOffset>19050</wp:posOffset>
-                </wp:positionH>
-                <wp:positionV relativeFrom="paragraph">
-                  <wp:posOffset>5932170</wp:posOffset>
-                </wp:positionV>
-                <wp:extent cx="1790700" cy="950595"/>
-                <wp:effectExtent l="19050" t="19050" r="19050" b="40005"/>
-                <wp:wrapNone/>
-                <wp:docPr id="3" name="Diamond 3"/>
-                <wp:cNvGraphicFramePr/>
-                <a:graphic xmlns:a="http://schemas.openxmlformats.org/drawingml/2006/main">
-                  <a:graphicData uri="http://schemas.microsoft.com/office/word/2010/wordprocessingShape">
-                    <wps:wsp>
-                      <wps:cNvSpPr/>
-                      <wps:spPr>
-                        <a:xfrm>
-                          <a:off x="0" y="0"/>
-                          <a:ext cx="1790700" cy="950595"/>
-                        </a:xfrm>
-                        <a:prstGeom prst="diamond">
-                          <a:avLst/>
-                        </a:prstGeom>
-                        <a:ln>
-                          <a:solidFill>
-                            <a:srgbClr val="00B050"/>
-                          </a:solidFill>
-                        </a:ln>
-                      </wps:spPr>
-                      <wps:style>
-                        <a:lnRef idx="2">
-                          <a:schemeClr val="accent6"/>
-                        </a:lnRef>
-                        <a:fillRef idx="1">
-                          <a:schemeClr val="lt1"/>
-                        </a:fillRef>
-                        <a:effectRef idx="0">
-                          <a:schemeClr val="accent6"/>
-                        </a:effectRef>
-                        <a:fontRef idx="minor">
-                          <a:schemeClr val="dk1"/>
-                        </a:fontRef>
-                      </wps:style>
-                      <wps:txbx>
-                        <w:txbxContent>
-                          <w:p>
-                            <w:pPr>
-                              <w:spacing w:after="0"/>
-                              <w:jc w:val="center"/>
-                            </w:pPr>
-                            <w:r>
-                              <w:t>A =&gt; 36</w:t>
-                            </w:r>
-                          </w:p>
-                        </w:txbxContent>
-                      </wps:txbx>
-                      <wps:bodyPr rot="0" spcFirstLastPara="0" vertOverflow="overflow" horzOverflow="overflow" vert="horz" wrap="square" lIns="91440" tIns="45720" rIns="91440" bIns="45720" numCol="1" spcCol="0" rtlCol="0" fromWordArt="0" anchor="ctr" anchorCtr="0" forceAA="0" compatLnSpc="1">
-                        <a:prstTxWarp prst="textNoShape">
-                          <a:avLst/>
-                        </a:prstTxWarp>
-                        <a:noAutofit/>
-                      </wps:bodyPr>
-                    </wps:wsp>
-                  </a:graphicData>
-                </a:graphic>
-                <wp14:sizeRelH relativeFrom="margin">
-                  <wp14:pctWidth>0</wp14:pctWidth>
-                </wp14:sizeRelH>
-                <wp14:sizeRelV relativeFrom="margin">
-                  <wp14:pctHeight>0</wp14:pctHeight>
-                </wp14:sizeRelV>
-              </wp:anchor>
-            </w:drawing>
-          </mc:Choice>
-          <mc:Fallback>
-            <w:pict>
-              <v:shape w14:anchorId="217D74A6" id="Diamond 3" o:spid="_x0000_s1031" type="#_x0000_t4" style="position:absolute;margin-left:1.5pt;margin-top:467.1pt;width:141pt;height:74.85pt;z-index:251680768;visibility:visible;mso-wrap-style:square;mso-width-percent:0;mso-height-percent:0;mso-wrap-distance-left:9pt;mso-wrap-distance-top:0;mso-wrap-distance-right:9pt;mso-wrap-distance-bottom:0;mso-position-horizontal:absolute;mso-position-horizontal-relative:margin;mso-position-vertical:absolute;mso-position-vertical-relative:text;mso-width-percent:0;mso-height-percent:0;mso-width-relative:margin;mso-height-relative:margin;v-text-anchor:middle" o:gfxdata="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" fillcolor="white [3201]" strokecolor="#00b050" strokeweight="1pt">
-                <v:textbox>
-                  <w:txbxContent>
-                    <w:p>
-                      <w:pPr>
-                        <w:spacing w:after="0"/>
-                        <w:jc w:val="center"/>
-                      </w:pPr>
-                      <w:r>
-                        <w:t>A =&gt; 36</w:t>
-                      </w:r>
-                    </w:p>
-                  </w:txbxContent>
-                </v:textbox>
-                <w10:wrap anchorx="margin"/>
-              </v:shape>
-            </w:pict>
-          </mc:Fallback>
-        </mc:AlternateContent>
-      </w:r>
-    </w:p>
-    <w:p>
-      <w:pPr>
-        <w:spacing w:after="0"/>
-        <w:rPr>
-          <w:rFonts w:ascii="Open Sans" w:eastAsia="Times New Roman" w:hAnsi="Open Sans" w:cs="Open Sans"/>
-          <w:color w:val="37474F"/>
-          <w:sz w:val="36"/>
-          <w:szCs w:val="36"/>
-        </w:rPr>
-      </w:pPr>
-      <w:r>
-        <w:rPr>
-          <w:rFonts w:ascii="Open Sans" w:eastAsia="Times New Roman" w:hAnsi="Open Sans" w:cs="Open Sans"/>
-          <w:noProof/>
-          <w:color w:val="37474F"/>
-          <w:sz w:val="36"/>
-          <w:szCs w:val="36"/>
-        </w:rPr>
-        <mc:AlternateContent>
-          <mc:Choice Requires="wps">
-            <w:drawing>
-              <wp:anchor distT="0" distB="0" distL="114300" distR="114300" simplePos="0" relativeHeight="251706368" behindDoc="0" locked="0" layoutInCell="1" allowOverlap="1" wp14:anchorId="4C46455C" wp14:editId="033F19FB">
+              <wp:anchor distT="0" distB="0" distL="114300" distR="114300" simplePos="0" relativeHeight="251710464" behindDoc="0" locked="0" layoutInCell="1" allowOverlap="1" wp14:anchorId="1702680B" wp14:editId="27B88127">
                 <wp:simplePos x="0" y="0"/>
                 <wp:positionH relativeFrom="column">
                   <wp:posOffset>952500</wp:posOffset>
                 </wp:positionH>
                 <wp:positionV relativeFrom="paragraph">
-                  <wp:posOffset>74930</wp:posOffset>
+                  <wp:posOffset>2246630</wp:posOffset>
                 </wp:positionV>
-                <wp:extent cx="0" cy="476885"/>
-                <wp:effectExtent l="76200" t="0" r="57150" b="56515"/>
+                <wp:extent cx="15240" cy="383540"/>
+                <wp:effectExtent l="76200" t="0" r="80010" b="54610"/>
                 <wp:wrapNone/>
-                <wp:docPr id="16" name="Straight Arrow Connector 16"/>
+                <wp:docPr id="20" name="Straight Arrow Connector 20"/>
                 <wp:cNvGraphicFramePr/>
                 <a:graphic xmlns:a="http://schemas.openxmlformats.org/drawingml/2006/main">
                   <a:graphicData uri="http://schemas.microsoft.com/office/word/2010/wordprocessingShape">
                     <wps:wsp>
                       <wps:cNvCnPr/>
                       <wps:spPr>
-                        <a:xfrm>
+                        <a:xfrm flipH="1">
                           <a:off x="0" y="0"/>
-                          <a:ext cx="0" cy="476885"/>
+                          <a:ext cx="15240" cy="383540"/>
                         </a:xfrm>
                         <a:prstGeom prst="straightConnector1">
                           <a:avLst/>
@@ -1783,27 +1868,28 @@
                     </wps:wsp>
                   </a:graphicData>
                 </a:graphic>
+                <wp14:sizeRelH relativeFrom="margin">
+                  <wp14:pctWidth>0</wp14:pctWidth>
+                </wp14:sizeRelH>
+                <wp14:sizeRelV relativeFrom="margin">
+                  <wp14:pctHeight>0</wp14:pctHeight>
+                </wp14:sizeRelV>
               </wp:anchor>
             </w:drawing>
           </mc:Choice>
           <mc:Fallback>
             <w:pict>
-              <v:shapetype w14:anchorId="45641B7D" id="_x0000_t32" coordsize="21600,21600" o:spt="32" o:oned="t" path="m,l21600,21600e" filled="f">
+              <v:shapetype w14:anchorId="471E20D1" id="_x0000_t32" coordsize="21600,21600" o:spt="32" o:oned="t" path="m,l21600,21600e" filled="f">
                 <v:path arrowok="t" fillok="f" o:connecttype="none"/>
                 <o:lock v:ext="edit" shapetype="t"/>
               </v:shapetype>
-              <v:shape id="Straight Arrow Connector 16" o:spid="_x0000_s1026" type="#_x0000_t32" style="position:absolute;margin-left:75pt;margin-top:5.9pt;width:0;height:37.55pt;z-index:251706368;visibility:visible;mso-wrap-style:square;mso-wrap-distance-left:9pt;mso-wrap-distance-top:0;mso-wrap-distance-right:9pt;mso-wrap-distance-bottom:0;mso-position-horizontal:absolute;mso-position-horizontal-relative:text;mso-position-vertical:absolute;mso-position-vertical-relative:text" o:gfxdata="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" strokecolor="#4472c4 [3204]" strokeweight=".5pt">
+              <v:shape id="Straight Arrow Connector 20" o:spid="_x0000_s1026" type="#_x0000_t32" style="position:absolute;margin-left:75pt;margin-top:176.9pt;width:1.2pt;height:30.2pt;flip:x;z-index:251710464;visibility:visible;mso-wrap-style:square;mso-width-percent:0;mso-height-percent:0;mso-wrap-distance-left:9pt;mso-wrap-distance-top:0;mso-wrap-distance-right:9pt;mso-wrap-distance-bottom:0;mso-position-horizontal:absolute;mso-position-horizontal-relative:text;mso-position-vertical:absolute;mso-position-vertical-relative:text;mso-width-percent:0;mso-height-percent:0;mso-width-relative:margin;mso-height-relative:margin" o:gfxdata="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" strokecolor="#4472c4 [3204]" strokeweight=".5pt">
                 <v:stroke endarrow="block" joinstyle="miter"/>
               </v:shape>
             </w:pict>
           </mc:Fallback>
         </mc:AlternateContent>
       </w:r>
-    </w:p>
-    <w:p>
-      <w:pPr>
-        <w:spacing w:after="0"/>
-      </w:pPr>
       <w:r>
         <w:rPr>
           <w:rFonts w:ascii="Open Sans" w:eastAsia="Times New Roman" w:hAnsi="Open Sans" w:cs="Open Sans"/>
@@ -2674,7 +2760,7 @@
         <mc:AlternateContent>
           <mc:Choice Requires="wps">
             <w:drawing>
-              <wp:anchor distT="0" distB="0" distL="114300" distR="114300" simplePos="0" relativeHeight="251712512" behindDoc="0" locked="0" layoutInCell="1" allowOverlap="1" wp14:anchorId="1EBA6C66" wp14:editId="73409C2B">
+              <wp:anchor distT="0" distB="0" distL="114300" distR="114300" simplePos="0" relativeHeight="251712512" behindDoc="0" locked="0" layoutInCell="1" allowOverlap="1" wp14:anchorId="1EBA6C66" wp14:editId="730108AF">
                 <wp:simplePos x="0" y="0"/>
                 <wp:positionH relativeFrom="column">
                   <wp:posOffset>952500</wp:posOffset>
@@ -2726,77 +2812,7 @@
           </mc:Choice>
           <mc:Fallback>
             <w:pict>
-              <v:shape w14:anchorId="5C112CF0" id="Straight Arrow Connector 23" o:spid="_x0000_s1026" type="#_x0000_t32" style="position:absolute;margin-left:75pt;margin-top:282.85pt;width:0;height:37.55pt;z-index:251712512;visibility:visible;mso-wrap-style:square;mso-wrap-distance-left:9pt;mso-wrap-distance-top:0;mso-wrap-distance-right:9pt;mso-wrap-distance-bottom:0;mso-position-horizontal:absolute;mso-position-horizontal-relative:text;mso-position-vertical:absolute;mso-position-vertical-relative:text" o:gfxdata="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" strokecolor="#4472c4 [3204]" strokeweight=".5pt">
-                <v:stroke endarrow="block" joinstyle="miter"/>
-              </v:shape>
-            </w:pict>
-          </mc:Fallback>
-        </mc:AlternateContent>
-      </w:r>
-      <w:r>
-        <w:rPr>
-          <w:rFonts w:ascii="Open Sans" w:eastAsia="Times New Roman" w:hAnsi="Open Sans" w:cs="Open Sans"/>
-          <w:noProof/>
-          <w:color w:val="37474F"/>
-          <w:sz w:val="36"/>
-          <w:szCs w:val="36"/>
-        </w:rPr>
-        <mc:AlternateContent>
-          <mc:Choice Requires="wps">
-            <w:drawing>
-              <wp:anchor distT="0" distB="0" distL="114300" distR="114300" simplePos="0" relativeHeight="251710464" behindDoc="0" locked="0" layoutInCell="1" allowOverlap="1" wp14:anchorId="1702680B" wp14:editId="4FFA7FCA">
-                <wp:simplePos x="0" y="0"/>
-                <wp:positionH relativeFrom="column">
-                  <wp:posOffset>952500</wp:posOffset>
-                </wp:positionH>
-                <wp:positionV relativeFrom="paragraph">
-                  <wp:posOffset>2157095</wp:posOffset>
-                </wp:positionV>
-                <wp:extent cx="0" cy="476885"/>
-                <wp:effectExtent l="76200" t="0" r="57150" b="56515"/>
-                <wp:wrapNone/>
-                <wp:docPr id="20" name="Straight Arrow Connector 20"/>
-                <wp:cNvGraphicFramePr/>
-                <a:graphic xmlns:a="http://schemas.openxmlformats.org/drawingml/2006/main">
-                  <a:graphicData uri="http://schemas.microsoft.com/office/word/2010/wordprocessingShape">
-                    <wps:wsp>
-                      <wps:cNvCnPr/>
-                      <wps:spPr>
-                        <a:xfrm>
-                          <a:off x="0" y="0"/>
-                          <a:ext cx="0" cy="476885"/>
-                        </a:xfrm>
-                        <a:prstGeom prst="straightConnector1">
-                          <a:avLst/>
-                        </a:prstGeom>
-                        <a:ln>
-                          <a:tailEnd type="triangle"/>
-                        </a:ln>
-                      </wps:spPr>
-                      <wps:style>
-                        <a:lnRef idx="1">
-                          <a:schemeClr val="accent1"/>
-                        </a:lnRef>
-                        <a:fillRef idx="0">
-                          <a:schemeClr val="accent1"/>
-                        </a:fillRef>
-                        <a:effectRef idx="0">
-                          <a:schemeClr val="accent1"/>
-                        </a:effectRef>
-                        <a:fontRef idx="minor">
-                          <a:schemeClr val="tx1"/>
-                        </a:fontRef>
-                      </wps:style>
-                      <wps:bodyPr/>
-                    </wps:wsp>
-                  </a:graphicData>
-                </a:graphic>
-              </wp:anchor>
-            </w:drawing>
-          </mc:Choice>
-          <mc:Fallback>
-            <w:pict>
-              <v:shape w14:anchorId="08468D6A" id="Straight Arrow Connector 20" o:spid="_x0000_s1026" type="#_x0000_t32" style="position:absolute;margin-left:75pt;margin-top:169.85pt;width:0;height:37.55pt;z-index:251710464;visibility:visible;mso-wrap-style:square;mso-wrap-distance-left:9pt;mso-wrap-distance-top:0;mso-wrap-distance-right:9pt;mso-wrap-distance-bottom:0;mso-position-horizontal:absolute;mso-position-horizontal-relative:text;mso-position-vertical:absolute;mso-position-vertical-relative:text" o:gfxdata="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" strokecolor="#4472c4 [3204]" strokeweight=".5pt">
+              <v:shape w14:anchorId="7D72495A" id="Straight Arrow Connector 23" o:spid="_x0000_s1026" type="#_x0000_t32" style="position:absolute;margin-left:75pt;margin-top:282.85pt;width:0;height:37.55pt;z-index:251712512;visibility:visible;mso-wrap-style:square;mso-wrap-distance-left:9pt;mso-wrap-distance-top:0;mso-wrap-distance-right:9pt;mso-wrap-distance-bottom:0;mso-position-horizontal:absolute;mso-position-horizontal-relative:text;mso-position-vertical:absolute;mso-position-vertical-relative:text" o:gfxdata="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" strokecolor="#4472c4 [3204]" strokeweight=".5pt">
                 <v:stroke endarrow="block" joinstyle="miter"/>
               </v:shape>
             </w:pict>

</xml_diff>